<commit_message>
Adding the README word document to GitHub.
</commit_message>
<xml_diff>
--- a/README.docx
+++ b/README.docx
@@ -108,7 +108,7 @@
           <w:sz w:val="24"/>
         </w:rPr>
       </w:pPr>
-      <w:hyperlink r:id="rId4" w:history="1">
+      <w:hyperlink r:id="rId5" w:history="1">
         <w:r>
           <w:rPr>
             <w:rStyle w:val="Hyperlink"/>
@@ -125,7 +125,7 @@
           <w:sz w:val="24"/>
         </w:rPr>
       </w:pPr>
-      <w:hyperlink r:id="rId5" w:history="1">
+      <w:hyperlink r:id="rId6" w:history="1">
         <w:r>
           <w:rPr>
             <w:rStyle w:val="Hyperlink"/>
@@ -142,7 +142,7 @@
           <w:sz w:val="24"/>
         </w:rPr>
       </w:pPr>
-      <w:hyperlink r:id="rId6" w:history="1">
+      <w:hyperlink r:id="rId7" w:history="1">
         <w:r>
           <w:rPr>
             <w:rStyle w:val="Hyperlink"/>
@@ -159,7 +159,7 @@
           <w:sz w:val="24"/>
         </w:rPr>
       </w:pPr>
-      <w:hyperlink r:id="rId7" w:history="1">
+      <w:hyperlink r:id="rId8" w:history="1">
         <w:r>
           <w:rPr>
             <w:rStyle w:val="Hyperlink"/>
@@ -176,6 +176,8 @@
           <w:sz w:val="24"/>
         </w:rPr>
       </w:pPr>
+      <w:bookmarkStart w:id="0" w:name="_GoBack"/>
+      <w:bookmarkEnd w:id="0"/>
     </w:p>
     <w:p>
       <w:pPr>
@@ -284,7 +286,7 @@
                     <pic:cNvPicPr/>
                   </pic:nvPicPr>
                   <pic:blipFill>
-                    <a:blip r:embed="rId8" cstate="print">
+                    <a:blip r:embed="rId9" cstate="print">
                       <a:extLst>
                         <a:ext uri="{28A0092B-C50C-407E-A947-70E740481C1C}">
                           <a14:useLocalDpi xmlns:a14="http://schemas.microsoft.com/office/drawing/2010/main" val="0"/>
@@ -379,7 +381,7 @@
                     <pic:cNvPicPr/>
                   </pic:nvPicPr>
                   <pic:blipFill>
-                    <a:blip r:embed="rId9" cstate="print">
+                    <a:blip r:embed="rId10" cstate="print">
                       <a:extLst>
                         <a:ext uri="{28A0092B-C50C-407E-A947-70E740481C1C}">
                           <a14:useLocalDpi xmlns:a14="http://schemas.microsoft.com/office/drawing/2010/main" val="0"/>
@@ -422,21 +424,7 @@
         <w:rPr>
           <w:sz w:val="24"/>
         </w:rPr>
-        <w:t xml:space="preserve"> From top to bottom the </w:t>
-      </w:r>
-      <w:proofErr w:type="spellStart"/>
-      <w:r>
-        <w:rPr>
-          <w:sz w:val="24"/>
-        </w:rPr>
-        <w:t>nav</w:t>
-      </w:r>
-      <w:proofErr w:type="spellEnd"/>
-      <w:r>
-        <w:rPr>
-          <w:sz w:val="24"/>
-        </w:rPr>
-        <w:t xml:space="preserve"> bar contains buttons leading to; the home page, then the bio, then the CV page, and lastly the contact page.</w:t>
+        <w:t xml:space="preserve"> From top to bottom the nav bar contains buttons leading to; the home page, then the bio, then the CV page, and lastly the contact page.</w:t>
       </w:r>
     </w:p>
     <w:p>
@@ -523,7 +511,7 @@
                     <pic:cNvPicPr/>
                   </pic:nvPicPr>
                   <pic:blipFill>
-                    <a:blip r:embed="rId10" cstate="print">
+                    <a:blip r:embed="rId11" cstate="print">
                       <a:extLst>
                         <a:ext uri="{28A0092B-C50C-407E-A947-70E740481C1C}">
                           <a14:useLocalDpi xmlns:a14="http://schemas.microsoft.com/office/drawing/2010/main" val="0"/>
@@ -645,7 +633,25 @@
         <w:rPr>
           <w:sz w:val="24"/>
         </w:rPr>
-        <w:t xml:space="preserve"> they will remain the same. IT also keeps the website consistent.</w:t>
+        <w:t xml:space="preserve"> they will remain the same. It</w:t>
+      </w:r>
+      <w:r>
+        <w:rPr>
+          <w:sz w:val="24"/>
+        </w:rPr>
+        <w:t xml:space="preserve"> also keeps the website</w:t>
+      </w:r>
+      <w:r>
+        <w:rPr>
+          <w:sz w:val="24"/>
+        </w:rPr>
+        <w:t xml:space="preserve"> pages</w:t>
+      </w:r>
+      <w:r>
+        <w:rPr>
+          <w:sz w:val="24"/>
+        </w:rPr>
+        <w:t xml:space="preserve"> consistent.</w:t>
       </w:r>
     </w:p>
     <w:p>
@@ -685,7 +691,7 @@
                     <pic:cNvPicPr/>
                   </pic:nvPicPr>
                   <pic:blipFill>
-                    <a:blip r:embed="rId11" cstate="print">
+                    <a:blip r:embed="rId12" cstate="print">
                       <a:extLst>
                         <a:ext uri="{28A0092B-C50C-407E-A947-70E740481C1C}">
                           <a14:useLocalDpi xmlns:a14="http://schemas.microsoft.com/office/drawing/2010/main" val="0"/>
@@ -716,11 +722,624 @@
       <w:pPr>
         <w:pStyle w:val="NoSpacing"/>
         <w:rPr>
-          <w:sz w:val="24"/>
-        </w:rPr>
-      </w:pPr>
-      <w:bookmarkStart w:id="0" w:name="_GoBack"/>
-      <w:bookmarkEnd w:id="0"/>
+          <w:b/>
+          <w:sz w:val="24"/>
+          <w:u w:val="single"/>
+        </w:rPr>
+      </w:pPr>
+      <w:r>
+        <w:rPr>
+          <w:b/>
+          <w:sz w:val="24"/>
+          <w:u w:val="single"/>
+        </w:rPr>
+        <w:lastRenderedPageBreak/>
+        <w:t>Development of t</w:t>
+      </w:r>
+      <w:r>
+        <w:rPr>
+          <w:b/>
+          <w:sz w:val="24"/>
+          <w:u w:val="single"/>
+        </w:rPr>
+        <w:t>he W</w:t>
+      </w:r>
+      <w:r>
+        <w:rPr>
+          <w:b/>
+          <w:sz w:val="24"/>
+          <w:u w:val="single"/>
+        </w:rPr>
+        <w:t>ebsite</w:t>
+      </w:r>
+    </w:p>
+    <w:p>
+      <w:pPr>
+        <w:pStyle w:val="NoSpacing"/>
+        <w:rPr>
+          <w:sz w:val="24"/>
+        </w:rPr>
+      </w:pPr>
+    </w:p>
+    <w:p>
+      <w:pPr>
+        <w:pStyle w:val="NoSpacing"/>
+        <w:rPr>
+          <w:sz w:val="24"/>
+        </w:rPr>
+      </w:pPr>
+      <w:r>
+        <w:rPr>
+          <w:sz w:val="24"/>
+        </w:rPr>
+        <w:t xml:space="preserve">The initial </w:t>
+      </w:r>
+      <w:r>
+        <w:rPr>
+          <w:sz w:val="24"/>
+        </w:rPr>
+        <w:t>commit and first update did not involve any website creation at all, as they were for the creation of the GitHub repository, and then the first test commit to ensure I can commit correctly.</w:t>
+      </w:r>
+    </w:p>
+    <w:p>
+      <w:pPr>
+        <w:pStyle w:val="NoSpacing"/>
+        <w:rPr>
+          <w:sz w:val="24"/>
+        </w:rPr>
+      </w:pPr>
+    </w:p>
+    <w:p>
+      <w:pPr>
+        <w:pStyle w:val="NoSpacing"/>
+        <w:rPr>
+          <w:sz w:val="24"/>
+          <w:u w:val="single"/>
+        </w:rPr>
+      </w:pPr>
+      <w:r>
+        <w:rPr>
+          <w:sz w:val="24"/>
+          <w:u w:val="single"/>
+        </w:rPr>
+        <w:t>Second version</w:t>
+      </w:r>
+    </w:p>
+    <w:p>
+      <w:pPr>
+        <w:pStyle w:val="NoSpacing"/>
+        <w:rPr>
+          <w:sz w:val="24"/>
+        </w:rPr>
+      </w:pPr>
+      <w:r>
+        <w:rPr>
+          <w:sz w:val="24"/>
+        </w:rPr>
+        <w:t>For the first viewable version of the website, I felt it was important to establish a way of navigating through all the pages. This meant creating relative URL’s inside a heading. This was of course a placeholder, but it would allow me to navigate the website while testing it out. An image of myself was also added to the biography page.</w:t>
+      </w:r>
+    </w:p>
+    <w:p>
+      <w:pPr>
+        <w:pStyle w:val="NoSpacing"/>
+        <w:rPr>
+          <w:sz w:val="24"/>
+        </w:rPr>
+      </w:pPr>
+    </w:p>
+    <w:p>
+      <w:pPr>
+        <w:pStyle w:val="NoSpacing"/>
+        <w:rPr>
+          <w:sz w:val="24"/>
+          <w:u w:val="single"/>
+        </w:rPr>
+      </w:pPr>
+      <w:r>
+        <w:rPr>
+          <w:sz w:val="24"/>
+          <w:u w:val="single"/>
+        </w:rPr>
+        <w:t>Third version</w:t>
+      </w:r>
+    </w:p>
+    <w:p>
+      <w:pPr>
+        <w:pStyle w:val="NoSpacing"/>
+        <w:rPr>
+          <w:sz w:val="24"/>
+        </w:rPr>
+      </w:pPr>
+      <w:r>
+        <w:rPr>
+          <w:sz w:val="24"/>
+        </w:rPr>
+        <w:t xml:space="preserve">This is the version of the website where things began to take shape. A google </w:t>
+      </w:r>
+      <w:r>
+        <w:rPr>
+          <w:sz w:val="24"/>
+        </w:rPr>
+        <w:t>web font</w:t>
+      </w:r>
+      <w:r>
+        <w:rPr>
+          <w:sz w:val="24"/>
+        </w:rPr>
+        <w:t xml:space="preserve"> was added</w:t>
+      </w:r>
+      <w:r>
+        <w:rPr>
+          <w:sz w:val="24"/>
+        </w:rPr>
+        <w:t xml:space="preserve"> to give the text a more unique look. Some parts were moved or changed, such as the image of myself. I felt it was better to put it on the index page, as people will immediately be able to put a face to who they are reading about.</w:t>
+      </w:r>
+    </w:p>
+    <w:p>
+      <w:pPr>
+        <w:pStyle w:val="NoSpacing"/>
+        <w:rPr>
+          <w:sz w:val="24"/>
+        </w:rPr>
+      </w:pPr>
+    </w:p>
+    <w:p>
+      <w:pPr>
+        <w:pStyle w:val="NoSpacing"/>
+        <w:rPr>
+          <w:sz w:val="24"/>
+        </w:rPr>
+      </w:pPr>
+      <w:r>
+        <w:rPr>
+          <w:sz w:val="24"/>
+        </w:rPr>
+        <w:t>I was also able to create a side navigation bar to place my URL’s into. This was important because it was part of the original design. This version was also the beginning of using applying CSS rules, so that I can structure the website how I want to.</w:t>
+      </w:r>
+      <w:r>
+        <w:rPr>
+          <w:sz w:val="24"/>
+        </w:rPr>
+        <w:t xml:space="preserve"> While here I made a rule that causes the nav buttons to change colour when hovering over them.</w:t>
+      </w:r>
+    </w:p>
+    <w:p>
+      <w:pPr>
+        <w:pStyle w:val="NoSpacing"/>
+        <w:rPr>
+          <w:sz w:val="24"/>
+          <w:u w:val="single"/>
+        </w:rPr>
+      </w:pPr>
+    </w:p>
+    <w:p>
+      <w:pPr>
+        <w:pStyle w:val="NoSpacing"/>
+        <w:rPr>
+          <w:sz w:val="24"/>
+          <w:u w:val="single"/>
+        </w:rPr>
+      </w:pPr>
+      <w:r>
+        <w:rPr>
+          <w:sz w:val="24"/>
+          <w:u w:val="single"/>
+        </w:rPr>
+        <w:t>Fourth version</w:t>
+      </w:r>
+    </w:p>
+    <w:p>
+      <w:pPr>
+        <w:pStyle w:val="NoSpacing"/>
+        <w:rPr>
+          <w:sz w:val="24"/>
+        </w:rPr>
+      </w:pPr>
+      <w:r>
+        <w:rPr>
+          <w:sz w:val="24"/>
+        </w:rPr>
+        <w:t>This is where I began to create headers and footers for all pages</w:t>
+      </w:r>
+      <w:r>
+        <w:rPr>
+          <w:sz w:val="24"/>
+        </w:rPr>
+        <w:t>. I was also able to edit some CSS rules that allowed the main content box in the middle to stay in the middle, so that when the user changes the size of their window, the content box will adjust itself so that it stays in the middle.</w:t>
+      </w:r>
+      <w:r>
+        <w:rPr>
+          <w:sz w:val="24"/>
+        </w:rPr>
+        <w:t xml:space="preserve"> There were however, some parts of code that were unused, so they were erased for the time being.</w:t>
+      </w:r>
+    </w:p>
+    <w:p>
+      <w:pPr>
+        <w:pStyle w:val="NoSpacing"/>
+        <w:rPr>
+          <w:sz w:val="24"/>
+          <w:u w:val="single"/>
+        </w:rPr>
+      </w:pPr>
+    </w:p>
+    <w:p>
+      <w:pPr>
+        <w:pStyle w:val="NoSpacing"/>
+        <w:rPr>
+          <w:sz w:val="24"/>
+          <w:u w:val="single"/>
+        </w:rPr>
+      </w:pPr>
+      <w:r>
+        <w:rPr>
+          <w:sz w:val="24"/>
+          <w:u w:val="single"/>
+        </w:rPr>
+        <w:t>Fifth version</w:t>
+      </w:r>
+    </w:p>
+    <w:p>
+      <w:pPr>
+        <w:pStyle w:val="NoSpacing"/>
+        <w:rPr>
+          <w:sz w:val="24"/>
+        </w:rPr>
+      </w:pPr>
+      <w:r>
+        <w:rPr>
+          <w:sz w:val="24"/>
+        </w:rPr>
+        <w:t>This version of the website is where I could finally add some substance to the pages. The bio and cv pages were at last filled in with information that tells the user something about me. Some CSS rules were also edited slightly. Another important note is that I added another image to the relevant folder – a logo.</w:t>
+      </w:r>
+    </w:p>
+    <w:p>
+      <w:pPr>
+        <w:pStyle w:val="NoSpacing"/>
+        <w:rPr>
+          <w:sz w:val="24"/>
+          <w:u w:val="single"/>
+        </w:rPr>
+      </w:pPr>
+    </w:p>
+    <w:p>
+      <w:pPr>
+        <w:pStyle w:val="NoSpacing"/>
+        <w:rPr>
+          <w:sz w:val="24"/>
+          <w:u w:val="single"/>
+        </w:rPr>
+      </w:pPr>
+      <w:r>
+        <w:rPr>
+          <w:sz w:val="24"/>
+          <w:u w:val="single"/>
+        </w:rPr>
+        <w:t>Sixth version</w:t>
+      </w:r>
+    </w:p>
+    <w:p>
+      <w:pPr>
+        <w:pStyle w:val="NoSpacing"/>
+        <w:rPr>
+          <w:sz w:val="24"/>
+        </w:rPr>
+      </w:pPr>
+      <w:r>
+        <w:rPr>
+          <w:sz w:val="24"/>
+        </w:rPr>
+        <w:t xml:space="preserve">In this </w:t>
+      </w:r>
+      <w:r>
+        <w:rPr>
+          <w:sz w:val="24"/>
+        </w:rPr>
+        <w:t>version,</w:t>
+      </w:r>
+      <w:r>
+        <w:rPr>
+          <w:sz w:val="24"/>
+        </w:rPr>
+        <w:t xml:space="preserve"> I revised the names of a lot of classes and elements. I moved the headers and footers outside of the main content box, where they would be more useful.</w:t>
+      </w:r>
+      <w:r>
+        <w:rPr>
+          <w:sz w:val="24"/>
+        </w:rPr>
+        <w:t xml:space="preserve"> I then included a phone number into the footer along with an email address, so the user will always be able to find out how they can contact me. In terms of the main contact page, I added a form to the contact page, where the user can send me a more detailed message.</w:t>
+      </w:r>
+    </w:p>
+    <w:p>
+      <w:pPr>
+        <w:pStyle w:val="NoSpacing"/>
+        <w:rPr>
+          <w:sz w:val="24"/>
+        </w:rPr>
+      </w:pPr>
+    </w:p>
+    <w:p>
+      <w:pPr>
+        <w:pStyle w:val="NoSpacing"/>
+        <w:rPr>
+          <w:sz w:val="24"/>
+        </w:rPr>
+      </w:pPr>
+      <w:r>
+        <w:rPr>
+          <w:sz w:val="24"/>
+        </w:rPr>
+        <w:t>Disclaimer Note: The form added to the contact page was not created by me. It was made by Thomas Rose on CodePen. I have slightly changed some of the code and removed other parts, but overall the code was not written by me.</w:t>
+      </w:r>
+    </w:p>
+    <w:p>
+      <w:pPr>
+        <w:pStyle w:val="NoSpacing"/>
+        <w:rPr>
+          <w:sz w:val="24"/>
+        </w:rPr>
+      </w:pPr>
+    </w:p>
+    <w:p>
+      <w:pPr>
+        <w:pStyle w:val="NoSpacing"/>
+        <w:rPr>
+          <w:sz w:val="24"/>
+          <w:u w:val="single"/>
+        </w:rPr>
+      </w:pPr>
+      <w:r>
+        <w:rPr>
+          <w:sz w:val="24"/>
+          <w:u w:val="single"/>
+        </w:rPr>
+        <w:lastRenderedPageBreak/>
+        <w:t>Seventh version</w:t>
+      </w:r>
+    </w:p>
+    <w:p>
+      <w:pPr>
+        <w:pStyle w:val="NoSpacing"/>
+        <w:rPr>
+          <w:sz w:val="24"/>
+        </w:rPr>
+      </w:pPr>
+      <w:r>
+        <w:rPr>
+          <w:sz w:val="24"/>
+        </w:rPr>
+        <w:t>This version is where I inserted the logo I added before, into the header. I also started writing some rules for the headers and footers in the CSS file. I added an extra contact detail to the footer as well, and changed around a lot of the CSS rules to make it easier to find the right classes.</w:t>
+      </w:r>
+    </w:p>
+    <w:p>
+      <w:pPr>
+        <w:pStyle w:val="NoSpacing"/>
+        <w:rPr>
+          <w:sz w:val="24"/>
+          <w:u w:val="single"/>
+        </w:rPr>
+      </w:pPr>
+    </w:p>
+    <w:p>
+      <w:pPr>
+        <w:pStyle w:val="NoSpacing"/>
+        <w:rPr>
+          <w:sz w:val="24"/>
+          <w:u w:val="single"/>
+        </w:rPr>
+      </w:pPr>
+      <w:r>
+        <w:rPr>
+          <w:sz w:val="24"/>
+          <w:u w:val="single"/>
+        </w:rPr>
+        <w:t>Eighth version</w:t>
+      </w:r>
+    </w:p>
+    <w:p>
+      <w:pPr>
+        <w:pStyle w:val="NoSpacing"/>
+        <w:rPr>
+          <w:sz w:val="24"/>
+        </w:rPr>
+      </w:pPr>
+      <w:r>
+        <w:rPr>
+          <w:sz w:val="24"/>
+        </w:rPr>
+        <w:t xml:space="preserve">In this version, I made some critical changes to only a few things. I first optimised all the images that were used on the site, as they were taking up far too much space when they did not need to. This will also speed up browsing and loading times. Another change I made is within the </w:t>
+      </w:r>
+      <w:r>
+        <w:rPr>
+          <w:sz w:val="24"/>
+        </w:rPr>
+        <w:t>CSS rules; I changed every rule</w:t>
+      </w:r>
+      <w:r>
+        <w:rPr>
+          <w:sz w:val="24"/>
+        </w:rPr>
+        <w:t xml:space="preserve"> that used the pixel measurement, and changed them to “</w:t>
+      </w:r>
+      <w:proofErr w:type="spellStart"/>
+      <w:r>
+        <w:rPr>
+          <w:sz w:val="24"/>
+        </w:rPr>
+        <w:t>em</w:t>
+      </w:r>
+      <w:proofErr w:type="spellEnd"/>
+      <w:r>
+        <w:rPr>
+          <w:sz w:val="24"/>
+        </w:rPr>
+        <w:t>”.</w:t>
+      </w:r>
+    </w:p>
+    <w:p>
+      <w:pPr>
+        <w:pStyle w:val="NoSpacing"/>
+        <w:rPr>
+          <w:sz w:val="24"/>
+          <w:u w:val="single"/>
+        </w:rPr>
+      </w:pPr>
+    </w:p>
+    <w:p>
+      <w:pPr>
+        <w:pStyle w:val="NoSpacing"/>
+        <w:rPr>
+          <w:sz w:val="24"/>
+          <w:u w:val="single"/>
+        </w:rPr>
+      </w:pPr>
+      <w:r>
+        <w:rPr>
+          <w:sz w:val="24"/>
+          <w:u w:val="single"/>
+        </w:rPr>
+        <w:t>Final version</w:t>
+      </w:r>
+    </w:p>
+    <w:p>
+      <w:pPr>
+        <w:pStyle w:val="NoSpacing"/>
+        <w:rPr>
+          <w:sz w:val="24"/>
+        </w:rPr>
+      </w:pPr>
+      <w:r>
+        <w:rPr>
+          <w:sz w:val="24"/>
+        </w:rPr>
+        <w:t>The final version of the website has not changed much at all in terms of appearance</w:t>
+      </w:r>
+      <w:r>
+        <w:rPr>
+          <w:sz w:val="24"/>
+        </w:rPr>
+        <w:t>, however various comments were added in to help describe what each part of the code does. The unoptimized versions of the images were also removed from the folder.</w:t>
+      </w:r>
+    </w:p>
+    <w:p>
+      <w:pPr>
+        <w:pStyle w:val="NoSpacing"/>
+        <w:rPr>
+          <w:sz w:val="24"/>
+        </w:rPr>
+      </w:pPr>
+    </w:p>
+    <w:p>
+      <w:pPr>
+        <w:pStyle w:val="NoSpacing"/>
+        <w:rPr>
+          <w:b/>
+          <w:sz w:val="24"/>
+          <w:u w:val="single"/>
+        </w:rPr>
+      </w:pPr>
+      <w:r>
+        <w:rPr>
+          <w:b/>
+          <w:sz w:val="24"/>
+          <w:u w:val="single"/>
+        </w:rPr>
+        <w:t>Additional Notes</w:t>
+      </w:r>
+    </w:p>
+    <w:p>
+      <w:pPr>
+        <w:pStyle w:val="NoSpacing"/>
+        <w:numPr>
+          <w:ilvl w:val="0"/>
+          <w:numId w:val="1"/>
+        </w:numPr>
+        <w:rPr>
+          <w:b/>
+          <w:sz w:val="24"/>
+          <w:u w:val="single"/>
+        </w:rPr>
+      </w:pPr>
+      <w:r>
+        <w:rPr>
+          <w:sz w:val="24"/>
+        </w:rPr>
+        <w:t xml:space="preserve">I have discussed the assignment with Ryan Mitchell and Viktor </w:t>
+      </w:r>
+      <w:proofErr w:type="spellStart"/>
+      <w:r>
+        <w:rPr>
+          <w:sz w:val="24"/>
+        </w:rPr>
+        <w:t>Djambov</w:t>
+      </w:r>
+      <w:proofErr w:type="spellEnd"/>
+      <w:r>
+        <w:rPr>
+          <w:sz w:val="24"/>
+        </w:rPr>
+        <w:t>.</w:t>
+      </w:r>
+    </w:p>
+    <w:p>
+      <w:pPr>
+        <w:pStyle w:val="NoSpacing"/>
+        <w:numPr>
+          <w:ilvl w:val="0"/>
+          <w:numId w:val="1"/>
+        </w:numPr>
+        <w:rPr>
+          <w:b/>
+          <w:sz w:val="24"/>
+          <w:u w:val="single"/>
+        </w:rPr>
+      </w:pPr>
+      <w:r>
+        <w:rPr>
+          <w:sz w:val="24"/>
+        </w:rPr>
+        <w:t>I have spent approximately 25-30 hours attempting this assignment. This does not include time spent in class.</w:t>
+      </w:r>
+    </w:p>
+    <w:p>
+      <w:pPr>
+        <w:pStyle w:val="NoSpacing"/>
+        <w:numPr>
+          <w:ilvl w:val="0"/>
+          <w:numId w:val="1"/>
+        </w:numPr>
+        <w:rPr>
+          <w:b/>
+          <w:sz w:val="24"/>
+          <w:u w:val="single"/>
+        </w:rPr>
+      </w:pPr>
+      <w:r>
+        <w:rPr>
+          <w:sz w:val="24"/>
+        </w:rPr>
+        <w:t xml:space="preserve">As stated before within the document, a piece of code that is not my own has been used for this assignment. I am referring to the static form created by Thomas Rose on </w:t>
+      </w:r>
+      <w:proofErr w:type="spellStart"/>
+      <w:r>
+        <w:rPr>
+          <w:sz w:val="24"/>
+        </w:rPr>
+        <w:t>CodePen</w:t>
+      </w:r>
+      <w:proofErr w:type="spellEnd"/>
+      <w:r>
+        <w:rPr>
+          <w:sz w:val="24"/>
+        </w:rPr>
+        <w:t xml:space="preserve">. I have used this code and made some changes to it, you can find the source at </w:t>
+      </w:r>
+      <w:r>
+        <w:rPr>
+          <w:sz w:val="24"/>
+        </w:rPr>
+        <w:t>http://codepen.io/collection/DPGozy/#</w:t>
+      </w:r>
     </w:p>
     <w:sectPr>
       <w:pgSz w:w="11906" w:h="16838"/>
@@ -730,6 +1349,127 @@
     </w:sectPr>
   </w:body>
 </w:document>
+</file>
+
+<file path=word/numbering.xml><?xml version="1.0" encoding="utf-8"?>
+<w:numbering xmlns:wpc="http://schemas.microsoft.com/office/word/2010/wordprocessingCanvas" xmlns:cx="http://schemas.microsoft.com/office/drawing/2014/chartex" xmlns:cx1="http://schemas.microsoft.com/office/drawing/2015/9/8/chartex" xmlns:cx2="http://schemas.microsoft.com/office/drawing/2015/10/21/chartex" xmlns:cx3="http://schemas.microsoft.com/office/drawing/2016/5/9/chartex" xmlns:cx4="http://schemas.microsoft.com/office/drawing/2016/5/10/chartex" xmlns:cx5="http://schemas.microsoft.com/office/drawing/2016/5/11/chartex" xmlns:mc="http://schemas.openxmlformats.org/markup-compatibility/2006" xmlns:o="urn:schemas-microsoft-com:office:office" xmlns:r="http://schemas.openxmlformats.org/officeDocument/2006/relationships" xmlns:m="http://schemas.openxmlformats.org/officeDocument/2006/math" xmlns:v="urn:schemas-microsoft-com:vml" xmlns:wp14="http://schemas.microsoft.com/office/word/2010/wordprocessingDrawing" xmlns:wp="http://schemas.openxmlformats.org/drawingml/2006/wordprocessingDrawing" xmlns:w10="urn:schemas-microsoft-com:office:word" xmlns:w="http://schemas.openxmlformats.org/wordprocessingml/2006/main" xmlns:w14="http://schemas.microsoft.com/office/word/2010/wordml" xmlns:w15="http://schemas.microsoft.com/office/word/2012/wordml" xmlns:w16se="http://schemas.microsoft.com/office/word/2015/wordml/symex" xmlns:wpg="http://schemas.microsoft.com/office/word/2010/wordprocessingGroup" xmlns:wpi="http://schemas.microsoft.com/office/word/2010/wordprocessingInk" xmlns:wne="http://schemas.microsoft.com/office/word/2006/wordml" xmlns:wps="http://schemas.microsoft.com/office/word/2010/wordprocessingShape" mc:Ignorable="w14 w15 w16se wp14">
+  <w:abstractNum w:abstractNumId="0" w15:restartNumberingAfterBreak="0">
+    <w:nsid w:val="389D173D"/>
+    <w:multiLevelType w:val="hybridMultilevel"/>
+    <w:tmpl w:val="6270C6C8"/>
+    <w:lvl w:ilvl="0" w:tplc="08090001">
+      <w:start w:val="1"/>
+      <w:numFmt w:val="bullet"/>
+      <w:lvlText w:val=""/>
+      <w:lvlJc w:val="left"/>
+      <w:pPr>
+        <w:ind w:left="720" w:hanging="360"/>
+      </w:pPr>
+      <w:rPr>
+        <w:rFonts w:ascii="Symbol" w:hAnsi="Symbol" w:hint="default"/>
+      </w:rPr>
+    </w:lvl>
+    <w:lvl w:ilvl="1" w:tplc="08090003" w:tentative="1">
+      <w:start w:val="1"/>
+      <w:numFmt w:val="bullet"/>
+      <w:lvlText w:val="o"/>
+      <w:lvlJc w:val="left"/>
+      <w:pPr>
+        <w:ind w:left="1440" w:hanging="360"/>
+      </w:pPr>
+      <w:rPr>
+        <w:rFonts w:ascii="Courier New" w:hAnsi="Courier New" w:cs="Courier New" w:hint="default"/>
+      </w:rPr>
+    </w:lvl>
+    <w:lvl w:ilvl="2" w:tplc="08090005" w:tentative="1">
+      <w:start w:val="1"/>
+      <w:numFmt w:val="bullet"/>
+      <w:lvlText w:val=""/>
+      <w:lvlJc w:val="left"/>
+      <w:pPr>
+        <w:ind w:left="2160" w:hanging="360"/>
+      </w:pPr>
+      <w:rPr>
+        <w:rFonts w:ascii="Wingdings" w:hAnsi="Wingdings" w:hint="default"/>
+      </w:rPr>
+    </w:lvl>
+    <w:lvl w:ilvl="3" w:tplc="08090001" w:tentative="1">
+      <w:start w:val="1"/>
+      <w:numFmt w:val="bullet"/>
+      <w:lvlText w:val=""/>
+      <w:lvlJc w:val="left"/>
+      <w:pPr>
+        <w:ind w:left="2880" w:hanging="360"/>
+      </w:pPr>
+      <w:rPr>
+        <w:rFonts w:ascii="Symbol" w:hAnsi="Symbol" w:hint="default"/>
+      </w:rPr>
+    </w:lvl>
+    <w:lvl w:ilvl="4" w:tplc="08090003" w:tentative="1">
+      <w:start w:val="1"/>
+      <w:numFmt w:val="bullet"/>
+      <w:lvlText w:val="o"/>
+      <w:lvlJc w:val="left"/>
+      <w:pPr>
+        <w:ind w:left="3600" w:hanging="360"/>
+      </w:pPr>
+      <w:rPr>
+        <w:rFonts w:ascii="Courier New" w:hAnsi="Courier New" w:cs="Courier New" w:hint="default"/>
+      </w:rPr>
+    </w:lvl>
+    <w:lvl w:ilvl="5" w:tplc="08090005" w:tentative="1">
+      <w:start w:val="1"/>
+      <w:numFmt w:val="bullet"/>
+      <w:lvlText w:val=""/>
+      <w:lvlJc w:val="left"/>
+      <w:pPr>
+        <w:ind w:left="4320" w:hanging="360"/>
+      </w:pPr>
+      <w:rPr>
+        <w:rFonts w:ascii="Wingdings" w:hAnsi="Wingdings" w:hint="default"/>
+      </w:rPr>
+    </w:lvl>
+    <w:lvl w:ilvl="6" w:tplc="08090001" w:tentative="1">
+      <w:start w:val="1"/>
+      <w:numFmt w:val="bullet"/>
+      <w:lvlText w:val=""/>
+      <w:lvlJc w:val="left"/>
+      <w:pPr>
+        <w:ind w:left="5040" w:hanging="360"/>
+      </w:pPr>
+      <w:rPr>
+        <w:rFonts w:ascii="Symbol" w:hAnsi="Symbol" w:hint="default"/>
+      </w:rPr>
+    </w:lvl>
+    <w:lvl w:ilvl="7" w:tplc="08090003" w:tentative="1">
+      <w:start w:val="1"/>
+      <w:numFmt w:val="bullet"/>
+      <w:lvlText w:val="o"/>
+      <w:lvlJc w:val="left"/>
+      <w:pPr>
+        <w:ind w:left="5760" w:hanging="360"/>
+      </w:pPr>
+      <w:rPr>
+        <w:rFonts w:ascii="Courier New" w:hAnsi="Courier New" w:cs="Courier New" w:hint="default"/>
+      </w:rPr>
+    </w:lvl>
+    <w:lvl w:ilvl="8" w:tplc="08090005" w:tentative="1">
+      <w:start w:val="1"/>
+      <w:numFmt w:val="bullet"/>
+      <w:lvlText w:val=""/>
+      <w:lvlJc w:val="left"/>
+      <w:pPr>
+        <w:ind w:left="6480" w:hanging="360"/>
+      </w:pPr>
+      <w:rPr>
+        <w:rFonts w:ascii="Wingdings" w:hAnsi="Wingdings" w:hint="default"/>
+      </w:rPr>
+    </w:lvl>
+  </w:abstractNum>
+  <w:num w:numId="1">
+    <w:abstractNumId w:val="0"/>
+  </w:num>
+</w:numbering>
 </file>
 
 <file path=word/styles.xml><?xml version="1.0" encoding="utf-8"?>

</xml_diff>